<commit_message>
correct some wrong chars
</commit_message>
<xml_diff>
--- a/guides/git基础命令.docx
+++ b/guides/git基础命令.docx
@@ -3853,15 +3853,51 @@
       </w:pPr>
       <w:r>
         <w:rPr>
-          <w:rFonts w:ascii="Verdana" w:eastAsia="宋体" w:hAnsi="Verdana" w:cs="宋体"/>
-          <w:b/>
-          <w:bCs/>
-          <w:color w:val="333333"/>
-          <w:kern w:val="0"/>
-          <w:sz w:val="24"/>
-          <w:szCs w:val="24"/>
-        </w:rPr>
-        <w:t>在次切换分之后需要应用一下保留的内容</w:t>
+          <w:rFonts w:ascii="Verdana" w:eastAsia="宋体" w:hAnsi="Verdana" w:cs="宋体" w:hint="eastAsia"/>
+          <w:b/>
+          <w:bCs/>
+          <w:color w:val="333333"/>
+          <w:kern w:val="0"/>
+          <w:sz w:val="24"/>
+          <w:szCs w:val="24"/>
+        </w:rPr>
+        <w:t>再</w:t>
+      </w:r>
+      <w:r>
+        <w:rPr>
+          <w:rFonts w:ascii="Verdana" w:eastAsia="宋体" w:hAnsi="Verdana" w:cs="宋体"/>
+          <w:b/>
+          <w:bCs/>
+          <w:color w:val="333333"/>
+          <w:kern w:val="0"/>
+          <w:sz w:val="24"/>
+          <w:szCs w:val="24"/>
+        </w:rPr>
+        <w:t>次切换分</w:t>
+      </w:r>
+      <w:r>
+        <w:rPr>
+          <w:rFonts w:ascii="Verdana" w:eastAsia="宋体" w:hAnsi="Verdana" w:cs="宋体" w:hint="eastAsia"/>
+          <w:b/>
+          <w:bCs/>
+          <w:color w:val="333333"/>
+          <w:kern w:val="0"/>
+          <w:sz w:val="24"/>
+          <w:szCs w:val="24"/>
+        </w:rPr>
+        <w:t>支</w:t>
+      </w:r>
+      <w:r>
+        <w:rPr>
+          <w:rFonts w:ascii="Verdana" w:eastAsia="宋体" w:hAnsi="Verdana" w:cs="宋体"/>
+          <w:b/>
+          <w:bCs/>
+          <w:color w:val="333333"/>
+          <w:kern w:val="0"/>
+          <w:sz w:val="24"/>
+          <w:szCs w:val="24"/>
+        </w:rPr>
+        <w:t>后需要应用一下保留的内容</w:t>
       </w:r>
     </w:p>
     <w:p>
@@ -3915,6 +3951,8 @@
         </w:rPr>
         <w:t>apply</w:t>
       </w:r>
+      <w:bookmarkStart w:id="0" w:name="_GoBack"/>
+      <w:bookmarkEnd w:id="0"/>
       <w:proofErr w:type="gramEnd"/>
     </w:p>
     <w:p>
@@ -4702,8 +4740,8 @@
           <w:szCs w:val="24"/>
         </w:rPr>
       </w:pPr>
-      <w:bookmarkStart w:id="0" w:name="e5ae89e8a385e58f8ae9858de7bdaeefbc9a"/>
-      <w:bookmarkEnd w:id="0"/>
+      <w:bookmarkStart w:id="1" w:name="e5ae89e8a385e58f8ae9858de7bdaeefbc9a"/>
+      <w:bookmarkEnd w:id="1"/>
       <w:r>
         <w:rPr>
           <w:rFonts w:ascii="Verdana" w:eastAsia="宋体" w:hAnsi="Verdana" w:cs="宋体"/>
@@ -4882,8 +4920,8 @@
           <w:szCs w:val="24"/>
         </w:rPr>
       </w:pPr>
-      <w:bookmarkStart w:id="1" w:name="e4b88ee6b7bbe58aa0e69c89e585b3e79a84efbc"/>
-      <w:bookmarkEnd w:id="1"/>
+      <w:bookmarkStart w:id="2" w:name="e4b88ee6b7bbe58aa0e69c89e585b3e79a84efbc"/>
+      <w:bookmarkEnd w:id="2"/>
       <w:r>
         <w:rPr>
           <w:rFonts w:ascii="Verdana" w:eastAsia="宋体" w:hAnsi="Verdana" w:cs="宋体"/>
@@ -5013,8 +5051,8 @@
           <w:szCs w:val="24"/>
         </w:rPr>
       </w:pPr>
-      <w:bookmarkStart w:id="2" w:name="e4b88ee69fa5e8afa2e69c89e585b3e79a84efbc"/>
-      <w:bookmarkEnd w:id="2"/>
+      <w:bookmarkStart w:id="3" w:name="e4b88ee69fa5e8afa2e69c89e585b3e79a84efbc"/>
+      <w:bookmarkEnd w:id="3"/>
       <w:r>
         <w:rPr>
           <w:rFonts w:ascii="Verdana" w:eastAsia="宋体" w:hAnsi="Verdana" w:cs="宋体"/>
@@ -5346,8 +5384,8 @@
           <w:szCs w:val="24"/>
         </w:rPr>
       </w:pPr>
-      <w:bookmarkStart w:id="3" w:name="e4b88ee692a4e99480e69c89e585b3e79a84efbc"/>
-      <w:bookmarkEnd w:id="3"/>
+      <w:bookmarkStart w:id="4" w:name="e4b88ee692a4e99480e69c89e585b3e79a84efbc"/>
+      <w:bookmarkEnd w:id="4"/>
       <w:r>
         <w:rPr>
           <w:rFonts w:ascii="Verdana" w:eastAsia="宋体" w:hAnsi="Verdana" w:cs="宋体"/>
@@ -5549,8 +5587,8 @@
           <w:szCs w:val="24"/>
         </w:rPr>
       </w:pPr>
-      <w:bookmarkStart w:id="4" w:name="e4b88ee6a087e7adbee69c89e585b3e79a84efbc"/>
-      <w:bookmarkEnd w:id="4"/>
+      <w:bookmarkStart w:id="5" w:name="e4b88ee6a087e7adbee69c89e585b3e79a84efbc"/>
+      <w:bookmarkEnd w:id="5"/>
       <w:r>
         <w:rPr>
           <w:rFonts w:ascii="Verdana" w:eastAsia="宋体" w:hAnsi="Verdana" w:cs="宋体"/>
@@ -5752,8 +5790,8 @@
           <w:szCs w:val="24"/>
         </w:rPr>
       </w:pPr>
-      <w:bookmarkStart w:id="5" w:name="e4b88egithube69c89e585b3e79a84efbc9a"/>
-      <w:bookmarkEnd w:id="5"/>
+      <w:bookmarkStart w:id="6" w:name="e4b88egithube69c89e585b3e79a84efbc9a"/>
+      <w:bookmarkEnd w:id="6"/>
       <w:r>
         <w:rPr>
           <w:rFonts w:ascii="Verdana" w:eastAsia="宋体" w:hAnsi="Verdana" w:cs="宋体"/>
@@ -9401,8 +9439,6 @@
         </w:rPr>
         <w:t>删除暂存区</w:t>
       </w:r>
-      <w:bookmarkStart w:id="6" w:name="_GoBack"/>
-      <w:bookmarkEnd w:id="6"/>
     </w:p>
     <w:p>
       <w:pPr>

</xml_diff>